<commit_message>
Polymorphism - 3 Exercise problems solved
</commit_message>
<xml_diff>
--- a/C# OOP/Polymorphism-Exercise/04. CSharp-OOP-Polymorphism-Exercise.docx
+++ b/C# OOP/Polymorphism-Exercise/04. CSharp-OOP-Polymorphism-Exercise.docx
@@ -1,6 +1,6 @@
 
 <file path=word/document.xml><?xml version="1.0" encoding="utf-8"?>
-<w:document xmlns:wpc="http://schemas.microsoft.com/office/word/2010/wordprocessingCanvas" xmlns:cx="http://schemas.microsoft.com/office/drawing/2014/chartex" xmlns:cx1="http://schemas.microsoft.com/office/drawing/2015/9/8/chartex" xmlns:mc="http://schemas.openxmlformats.org/markup-compatibility/2006" xmlns:o="urn:schemas-microsoft-com:office:office" xmlns:r="http://schemas.openxmlformats.org/officeDocument/2006/relationships" xmlns:m="http://schemas.openxmlformats.org/officeDocument/2006/math" xmlns:v="urn:schemas-microsoft-com:vml" xmlns:wp14="http://schemas.microsoft.com/office/word/2010/wordprocessingDrawing" xmlns:wp="http://schemas.openxmlformats.org/drawingml/2006/wordprocessingDrawing" xmlns:w10="urn:schemas-microsoft-com:office:word" xmlns:w="http://schemas.openxmlformats.org/wordprocessingml/2006/main" xmlns:w14="http://schemas.microsoft.com/office/word/2010/wordml" xmlns:w15="http://schemas.microsoft.com/office/word/2012/wordml" xmlns:w16se="http://schemas.microsoft.com/office/word/2015/wordml/symex" xmlns:wpg="http://schemas.microsoft.com/office/word/2010/wordprocessingGroup" xmlns:wpi="http://schemas.microsoft.com/office/word/2010/wordprocessingInk" xmlns:wne="http://schemas.microsoft.com/office/word/2006/wordml" xmlns:wps="http://schemas.microsoft.com/office/word/2010/wordprocessingShape" mc:Ignorable="w14 w15 w16se wp14">
+<w:document xmlns:wpc="http://schemas.microsoft.com/office/word/2010/wordprocessingCanvas" xmlns:cx="http://schemas.microsoft.com/office/drawing/2014/chartex" xmlns:mc="http://schemas.openxmlformats.org/markup-compatibility/2006" xmlns:o="urn:schemas-microsoft-com:office:office" xmlns:r="http://schemas.openxmlformats.org/officeDocument/2006/relationships" xmlns:m="http://schemas.openxmlformats.org/officeDocument/2006/math" xmlns:v="urn:schemas-microsoft-com:vml" xmlns:wp14="http://schemas.microsoft.com/office/word/2010/wordprocessingDrawing" xmlns:wp="http://schemas.openxmlformats.org/drawingml/2006/wordprocessingDrawing" xmlns:w10="urn:schemas-microsoft-com:office:word" xmlns:w="http://schemas.openxmlformats.org/wordprocessingml/2006/main" xmlns:w14="http://schemas.microsoft.com/office/word/2010/wordml" xmlns:w15="http://schemas.microsoft.com/office/word/2012/wordml" xmlns:w16se="http://schemas.microsoft.com/office/word/2015/wordml/symex" xmlns:wpg="http://schemas.microsoft.com/office/word/2010/wordprocessingGroup" xmlns:wpi="http://schemas.microsoft.com/office/word/2010/wordprocessingInk" xmlns:wne="http://schemas.microsoft.com/office/word/2006/wordml" xmlns:wps="http://schemas.microsoft.com/office/word/2010/wordprocessingShape" mc:Ignorable="w14 w15 w16se wp14">
   <w:body>
     <w:p>
       <w:pPr>
@@ -1892,8 +1892,6 @@
               </w:rPr>
               <w:t>Truck: 109.12</w:t>
             </w:r>
-            <w:bookmarkStart w:id="0" w:name="_GoBack"/>
-            <w:bookmarkEnd w:id="0"/>
           </w:p>
         </w:tc>
       </w:tr>
@@ -4671,7 +4669,21 @@
             <w:rStyle w:val="Hyperlink"/>
             <w:lang w:eastAsia="ja-JP"/>
           </w:rPr>
-          <w:t>Factory</w:t>
+          <w:t>Facto</w:t>
+        </w:r>
+        <w:r>
+          <w:rPr>
+            <w:rStyle w:val="Hyperlink"/>
+            <w:lang w:eastAsia="ja-JP"/>
+          </w:rPr>
+          <w:t>r</w:t>
+        </w:r>
+        <w:r>
+          <w:rPr>
+            <w:rStyle w:val="Hyperlink"/>
+            <w:lang w:eastAsia="ja-JP"/>
+          </w:rPr>
+          <w:t>y</w:t>
         </w:r>
       </w:hyperlink>
       <w:r>
@@ -5101,6 +5113,13 @@
               </w:rPr>
               <w:t>Warrior</w:t>
             </w:r>
+            <w:r>
+              <w:rPr>
+                <w:rFonts w:ascii="Consolas" w:hAnsi="Consolas"/>
+                <w:noProof/>
+              </w:rPr>
+              <w:t xml:space="preserve"> </w:t>
+            </w:r>
           </w:p>
           <w:p>
             <w:pPr>
@@ -5835,14 +5854,16 @@
           <w:rFonts w:ascii="Consolas" w:hAnsi="Consolas"/>
           <w:b/>
           <w:noProof/>
-          <w:lang w:val="bg-BG"/>
-        </w:rPr>
-      </w:pPr>
-      <w:r>
-        <w:rPr>
-          <w:rFonts w:ascii="Consolas" w:hAnsi="Consolas"/>
-          <w:b/>
-          <w:noProof/>
+          <w:highlight w:val="yellow"/>
+          <w:lang w:val="bg-BG"/>
+        </w:rPr>
+      </w:pPr>
+      <w:r>
+        <w:rPr>
+          <w:rFonts w:ascii="Consolas" w:hAnsi="Consolas"/>
+          <w:b/>
+          <w:noProof/>
+          <w:highlight w:val="yellow"/>
         </w:rPr>
         <w:t>Food – int Quantity;</w:t>
       </w:r>
@@ -5861,14 +5882,16 @@
           <w:rFonts w:ascii="Consolas" w:hAnsi="Consolas"/>
           <w:b/>
           <w:noProof/>
-          <w:lang w:val="bg-BG"/>
-        </w:rPr>
-      </w:pPr>
-      <w:r>
-        <w:rPr>
-          <w:rFonts w:ascii="Consolas" w:hAnsi="Consolas"/>
-          <w:b/>
-          <w:noProof/>
+          <w:highlight w:val="yellow"/>
+          <w:lang w:val="bg-BG"/>
+        </w:rPr>
+      </w:pPr>
+      <w:r>
+        <w:rPr>
+          <w:rFonts w:ascii="Consolas" w:hAnsi="Consolas"/>
+          <w:b/>
+          <w:noProof/>
+          <w:highlight w:val="yellow"/>
         </w:rPr>
         <w:t>Vegetable;</w:t>
       </w:r>
@@ -5887,14 +5910,16 @@
           <w:rFonts w:ascii="Consolas" w:hAnsi="Consolas"/>
           <w:b/>
           <w:noProof/>
-          <w:lang w:val="bg-BG"/>
-        </w:rPr>
-      </w:pPr>
-      <w:r>
-        <w:rPr>
-          <w:rFonts w:ascii="Consolas" w:hAnsi="Consolas"/>
-          <w:b/>
-          <w:noProof/>
+          <w:highlight w:val="yellow"/>
+          <w:lang w:val="bg-BG"/>
+        </w:rPr>
+      </w:pPr>
+      <w:r>
+        <w:rPr>
+          <w:rFonts w:ascii="Consolas" w:hAnsi="Consolas"/>
+          <w:b/>
+          <w:noProof/>
+          <w:highlight w:val="yellow"/>
         </w:rPr>
         <w:t>Fruit;</w:t>
       </w:r>
@@ -5913,14 +5938,16 @@
           <w:rFonts w:ascii="Consolas" w:hAnsi="Consolas"/>
           <w:b/>
           <w:noProof/>
-          <w:lang w:val="bg-BG"/>
-        </w:rPr>
-      </w:pPr>
-      <w:r>
-        <w:rPr>
-          <w:rFonts w:ascii="Consolas" w:hAnsi="Consolas"/>
-          <w:b/>
-          <w:noProof/>
+          <w:highlight w:val="yellow"/>
+          <w:lang w:val="bg-BG"/>
+        </w:rPr>
+      </w:pPr>
+      <w:r>
+        <w:rPr>
+          <w:rFonts w:ascii="Consolas" w:hAnsi="Consolas"/>
+          <w:b/>
+          <w:noProof/>
+          <w:highlight w:val="yellow"/>
         </w:rPr>
         <w:t>Meat;</w:t>
       </w:r>
@@ -5939,14 +5966,16 @@
           <w:rFonts w:ascii="Consolas" w:hAnsi="Consolas"/>
           <w:b/>
           <w:noProof/>
-          <w:lang w:val="bg-BG"/>
-        </w:rPr>
-      </w:pPr>
-      <w:r>
-        <w:rPr>
-          <w:rFonts w:ascii="Consolas" w:hAnsi="Consolas"/>
-          <w:b/>
-          <w:noProof/>
+          <w:highlight w:val="yellow"/>
+          <w:lang w:val="bg-BG"/>
+        </w:rPr>
+      </w:pPr>
+      <w:r>
+        <w:rPr>
+          <w:rFonts w:ascii="Consolas" w:hAnsi="Consolas"/>
+          <w:b/>
+          <w:noProof/>
+          <w:highlight w:val="yellow"/>
         </w:rPr>
         <w:t>Seeds;</w:t>
       </w:r>
@@ -5965,16 +5994,26 @@
           <w:rFonts w:ascii="Consolas" w:hAnsi="Consolas"/>
           <w:b/>
           <w:noProof/>
-          <w:lang w:val="bg-BG"/>
-        </w:rPr>
-      </w:pPr>
-      <w:r>
-        <w:rPr>
-          <w:rFonts w:ascii="Consolas" w:hAnsi="Consolas"/>
-          <w:b/>
-          <w:noProof/>
-        </w:rPr>
-        <w:t>Animal – string Name, double Weight, int FoodEaten;</w:t>
+          <w:highlight w:val="yellow"/>
+          <w:lang w:val="bg-BG"/>
+        </w:rPr>
+      </w:pPr>
+      <w:r>
+        <w:rPr>
+          <w:rFonts w:ascii="Consolas" w:hAnsi="Consolas"/>
+          <w:b/>
+          <w:noProof/>
+        </w:rPr>
+        <w:t xml:space="preserve">Animal – </w:t>
+      </w:r>
+      <w:r>
+        <w:rPr>
+          <w:rFonts w:ascii="Consolas" w:hAnsi="Consolas"/>
+          <w:b/>
+          <w:noProof/>
+          <w:highlight w:val="yellow"/>
+        </w:rPr>
+        <w:t>string Name, double Weight, int FoodEaten;</w:t>
       </w:r>
     </w:p>
     <w:p>
@@ -6210,6 +6249,8 @@
         </w:rPr>
         <w:t>Tiger;</w:t>
       </w:r>
+      <w:bookmarkStart w:id="0" w:name="_GoBack"/>
+      <w:bookmarkEnd w:id="0"/>
     </w:p>
     <w:p>
       <w:pPr>
@@ -8366,7 +8407,7 @@
 </file>
 
 <file path=word/endnotes.xml><?xml version="1.0" encoding="utf-8"?>
-<w:endnotes xmlns:wpc="http://schemas.microsoft.com/office/word/2010/wordprocessingCanvas" xmlns:cx="http://schemas.microsoft.com/office/drawing/2014/chartex" xmlns:cx1="http://schemas.microsoft.com/office/drawing/2015/9/8/chartex" xmlns:mc="http://schemas.openxmlformats.org/markup-compatibility/2006" xmlns:o="urn:schemas-microsoft-com:office:office" xmlns:r="http://schemas.openxmlformats.org/officeDocument/2006/relationships" xmlns:m="http://schemas.openxmlformats.org/officeDocument/2006/math" xmlns:v="urn:schemas-microsoft-com:vml" xmlns:wp14="http://schemas.microsoft.com/office/word/2010/wordprocessingDrawing" xmlns:wp="http://schemas.openxmlformats.org/drawingml/2006/wordprocessingDrawing" xmlns:w10="urn:schemas-microsoft-com:office:word" xmlns:w="http://schemas.openxmlformats.org/wordprocessingml/2006/main" xmlns:w14="http://schemas.microsoft.com/office/word/2010/wordml" xmlns:w15="http://schemas.microsoft.com/office/word/2012/wordml" xmlns:w16se="http://schemas.microsoft.com/office/word/2015/wordml/symex" xmlns:wpg="http://schemas.microsoft.com/office/word/2010/wordprocessingGroup" xmlns:wpi="http://schemas.microsoft.com/office/word/2010/wordprocessingInk" xmlns:wne="http://schemas.microsoft.com/office/word/2006/wordml" xmlns:wps="http://schemas.microsoft.com/office/word/2010/wordprocessingShape" mc:Ignorable="w14 w15 w16se wp14">
+<w:endnotes xmlns:wpc="http://schemas.microsoft.com/office/word/2010/wordprocessingCanvas" xmlns:cx="http://schemas.microsoft.com/office/drawing/2014/chartex" xmlns:mc="http://schemas.openxmlformats.org/markup-compatibility/2006" xmlns:o="urn:schemas-microsoft-com:office:office" xmlns:r="http://schemas.openxmlformats.org/officeDocument/2006/relationships" xmlns:m="http://schemas.openxmlformats.org/officeDocument/2006/math" xmlns:v="urn:schemas-microsoft-com:vml" xmlns:wp14="http://schemas.microsoft.com/office/word/2010/wordprocessingDrawing" xmlns:wp="http://schemas.openxmlformats.org/drawingml/2006/wordprocessingDrawing" xmlns:w10="urn:schemas-microsoft-com:office:word" xmlns:w="http://schemas.openxmlformats.org/wordprocessingml/2006/main" xmlns:w14="http://schemas.microsoft.com/office/word/2010/wordml" xmlns:w15="http://schemas.microsoft.com/office/word/2012/wordml" xmlns:w16se="http://schemas.microsoft.com/office/word/2015/wordml/symex" xmlns:wpg="http://schemas.microsoft.com/office/word/2010/wordprocessingGroup" xmlns:wpi="http://schemas.microsoft.com/office/word/2010/wordprocessingInk" xmlns:wne="http://schemas.microsoft.com/office/word/2006/wordml" xmlns:wps="http://schemas.microsoft.com/office/word/2010/wordprocessingShape" mc:Ignorable="w14 w15 w16se wp14">
   <w:endnote w:type="separator" w:id="-1">
     <w:p>
       <w:pPr>
@@ -8391,7 +8432,7 @@
 </file>
 
 <file path=word/footer1.xml><?xml version="1.0" encoding="utf-8"?>
-<w:ftr xmlns:wpc="http://schemas.microsoft.com/office/word/2010/wordprocessingCanvas" xmlns:cx="http://schemas.microsoft.com/office/drawing/2014/chartex" xmlns:cx1="http://schemas.microsoft.com/office/drawing/2015/9/8/chartex" xmlns:mc="http://schemas.openxmlformats.org/markup-compatibility/2006" xmlns:o="urn:schemas-microsoft-com:office:office" xmlns:r="http://schemas.openxmlformats.org/officeDocument/2006/relationships" xmlns:m="http://schemas.openxmlformats.org/officeDocument/2006/math" xmlns:v="urn:schemas-microsoft-com:vml" xmlns:wp14="http://schemas.microsoft.com/office/word/2010/wordprocessingDrawing" xmlns:wp="http://schemas.openxmlformats.org/drawingml/2006/wordprocessingDrawing" xmlns:w10="urn:schemas-microsoft-com:office:word" xmlns:w="http://schemas.openxmlformats.org/wordprocessingml/2006/main" xmlns:w14="http://schemas.microsoft.com/office/word/2010/wordml" xmlns:w15="http://schemas.microsoft.com/office/word/2012/wordml" xmlns:w16se="http://schemas.microsoft.com/office/word/2015/wordml/symex" xmlns:wpg="http://schemas.microsoft.com/office/word/2010/wordprocessingGroup" xmlns:wpi="http://schemas.microsoft.com/office/word/2010/wordprocessingInk" xmlns:wne="http://schemas.microsoft.com/office/word/2006/wordml" xmlns:wps="http://schemas.microsoft.com/office/word/2010/wordprocessingShape" mc:Ignorable="w14 w15 w16se wp14">
+<w:ftr xmlns:wpc="http://schemas.microsoft.com/office/word/2010/wordprocessingCanvas" xmlns:cx="http://schemas.microsoft.com/office/drawing/2014/chartex" xmlns:mc="http://schemas.openxmlformats.org/markup-compatibility/2006" xmlns:o="urn:schemas-microsoft-com:office:office" xmlns:r="http://schemas.openxmlformats.org/officeDocument/2006/relationships" xmlns:m="http://schemas.openxmlformats.org/officeDocument/2006/math" xmlns:v="urn:schemas-microsoft-com:vml" xmlns:wp14="http://schemas.microsoft.com/office/word/2010/wordprocessingDrawing" xmlns:wp="http://schemas.openxmlformats.org/drawingml/2006/wordprocessingDrawing" xmlns:w10="urn:schemas-microsoft-com:office:word" xmlns:w="http://schemas.openxmlformats.org/wordprocessingml/2006/main" xmlns:w14="http://schemas.microsoft.com/office/word/2010/wordml" xmlns:w15="http://schemas.microsoft.com/office/word/2012/wordml" xmlns:w16se="http://schemas.microsoft.com/office/word/2015/wordml/symex" xmlns:wpg="http://schemas.microsoft.com/office/word/2010/wordprocessingGroup" xmlns:wpi="http://schemas.microsoft.com/office/word/2010/wordprocessingInk" xmlns:wne="http://schemas.microsoft.com/office/word/2006/wordml" xmlns:wps="http://schemas.microsoft.com/office/word/2010/wordprocessingShape" mc:Ignorable="w14 w15 w16se wp14">
   <w:p>
     <w:pPr>
       <w:pStyle w:val="Footer"/>
@@ -8487,7 +8528,7 @@
             </wp:anchor>
           </w:drawing>
         </mc:Choice>
-        <mc:Fallback xmlns:w16cid="http://schemas.microsoft.com/office/word/2016/wordml/cid" xmlns:am3d="http://schemas.microsoft.com/office/drawing/2017/model3d" xmlns:aink="http://schemas.microsoft.com/office/drawing/2016/ink" xmlns:cx8="http://schemas.microsoft.com/office/drawing/2016/5/14/chartex" xmlns:cx7="http://schemas.microsoft.com/office/drawing/2016/5/13/chartex" xmlns:cx6="http://schemas.microsoft.com/office/drawing/2016/5/12/chartex" xmlns:cx5="http://schemas.microsoft.com/office/drawing/2016/5/11/chartex" xmlns:cx4="http://schemas.microsoft.com/office/drawing/2016/5/10/chartex" xmlns:cx3="http://schemas.microsoft.com/office/drawing/2016/5/9/chartex" xmlns:cx2="http://schemas.microsoft.com/office/drawing/2015/10/21/chartex">
+        <mc:Fallback xmlns:cx2="http://schemas.microsoft.com/office/drawing/2015/10/21/chartex" xmlns:cx3="http://schemas.microsoft.com/office/drawing/2016/5/9/chartex" xmlns:cx4="http://schemas.microsoft.com/office/drawing/2016/5/10/chartex" xmlns:cx5="http://schemas.microsoft.com/office/drawing/2016/5/11/chartex" xmlns:cx6="http://schemas.microsoft.com/office/drawing/2016/5/12/chartex" xmlns:cx7="http://schemas.microsoft.com/office/drawing/2016/5/13/chartex" xmlns:cx8="http://schemas.microsoft.com/office/drawing/2016/5/14/chartex" xmlns:aink="http://schemas.microsoft.com/office/drawing/2016/ink" xmlns:am3d="http://schemas.microsoft.com/office/drawing/2017/model3d" xmlns:w16cid="http://schemas.microsoft.com/office/word/2016/wordml/cid" xmlns:cx1="http://schemas.microsoft.com/office/drawing/2015/9/8/chartex">
           <w:pict>
             <v:shapetype w14:anchorId="41B1E642" id="_x0000_t202" coordsize="21600,21600" o:spt="202" path="m,l,21600r21600,l21600,xe">
               <v:stroke joinstyle="miter"/>
@@ -8943,7 +8984,7 @@
                                               <a14:useLocalDpi xmlns:a14="http://schemas.microsoft.com/office/drawing/2010/main" val="0"/>
                                             </a:ext>
                                             <a:ext uri="{837473B0-CC2E-450A-ABE3-18F120FF3D39}">
-                                              <a1611:picAttrSrcUrl xmlns:a1611="http://schemas.microsoft.com/office/drawing/2016/11/main" xmlns:w16cid="http://schemas.microsoft.com/office/word/2016/wordml/cid" xmlns:w="http://schemas.openxmlformats.org/wordprocessingml/2006/main" xmlns:w10="urn:schemas-microsoft-com:office:word" xmlns:v="urn:schemas-microsoft-com:vml" xmlns:o="urn:schemas-microsoft-com:office:office" xmlns:am3d="http://schemas.microsoft.com/office/drawing/2017/model3d" xmlns:aink="http://schemas.microsoft.com/office/drawing/2016/ink" xmlns:cx8="http://schemas.microsoft.com/office/drawing/2016/5/14/chartex" xmlns:cx7="http://schemas.microsoft.com/office/drawing/2016/5/13/chartex" xmlns:cx6="http://schemas.microsoft.com/office/drawing/2016/5/12/chartex" xmlns:cx5="http://schemas.microsoft.com/office/drawing/2016/5/11/chartex" xmlns:cx4="http://schemas.microsoft.com/office/drawing/2016/5/10/chartex" xmlns:cx3="http://schemas.microsoft.com/office/drawing/2016/5/9/chartex" xmlns:cx2="http://schemas.microsoft.com/office/drawing/2015/10/21/chartex" xmlns="" r:id="rId10"/>
+                                              <a1611:picAttrSrcUrl xmlns="" xmlns:cx2="http://schemas.microsoft.com/office/drawing/2015/10/21/chartex" xmlns:cx3="http://schemas.microsoft.com/office/drawing/2016/5/9/chartex" xmlns:cx4="http://schemas.microsoft.com/office/drawing/2016/5/10/chartex" xmlns:cx5="http://schemas.microsoft.com/office/drawing/2016/5/11/chartex" xmlns:cx6="http://schemas.microsoft.com/office/drawing/2016/5/12/chartex" xmlns:cx7="http://schemas.microsoft.com/office/drawing/2016/5/13/chartex" xmlns:cx8="http://schemas.microsoft.com/office/drawing/2016/5/14/chartex" xmlns:aink="http://schemas.microsoft.com/office/drawing/2016/ink" xmlns:am3d="http://schemas.microsoft.com/office/drawing/2017/model3d" xmlns:o="urn:schemas-microsoft-com:office:office" xmlns:v="urn:schemas-microsoft-com:vml" xmlns:w10="urn:schemas-microsoft-com:office:word" xmlns:w="http://schemas.openxmlformats.org/wordprocessingml/2006/main" xmlns:w16cid="http://schemas.microsoft.com/office/word/2016/wordml/cid" xmlns:a1611="http://schemas.microsoft.com/office/drawing/2016/11/main" xmlns:cx1="http://schemas.microsoft.com/office/drawing/2015/9/8/chartex" r:id="rId10"/>
                                             </a:ext>
                                           </a:extLst>
                                         </a:blip>
@@ -9288,7 +9329,7 @@
             </wp:anchor>
           </w:drawing>
         </mc:Choice>
-        <mc:Fallback xmlns:w16cid="http://schemas.microsoft.com/office/word/2016/wordml/cid" xmlns:am3d="http://schemas.microsoft.com/office/drawing/2017/model3d" xmlns:aink="http://schemas.microsoft.com/office/drawing/2016/ink" xmlns:cx8="http://schemas.microsoft.com/office/drawing/2016/5/14/chartex" xmlns:cx7="http://schemas.microsoft.com/office/drawing/2016/5/13/chartex" xmlns:cx6="http://schemas.microsoft.com/office/drawing/2016/5/12/chartex" xmlns:cx5="http://schemas.microsoft.com/office/drawing/2016/5/11/chartex" xmlns:cx4="http://schemas.microsoft.com/office/drawing/2016/5/10/chartex" xmlns:cx3="http://schemas.microsoft.com/office/drawing/2016/5/9/chartex" xmlns:cx2="http://schemas.microsoft.com/office/drawing/2015/10/21/chartex">
+        <mc:Fallback xmlns:cx2="http://schemas.microsoft.com/office/drawing/2015/10/21/chartex" xmlns:cx3="http://schemas.microsoft.com/office/drawing/2016/5/9/chartex" xmlns:cx4="http://schemas.microsoft.com/office/drawing/2016/5/10/chartex" xmlns:cx5="http://schemas.microsoft.com/office/drawing/2016/5/11/chartex" xmlns:cx6="http://schemas.microsoft.com/office/drawing/2016/5/12/chartex" xmlns:cx7="http://schemas.microsoft.com/office/drawing/2016/5/13/chartex" xmlns:cx8="http://schemas.microsoft.com/office/drawing/2016/5/14/chartex" xmlns:aink="http://schemas.microsoft.com/office/drawing/2016/ink" xmlns:am3d="http://schemas.microsoft.com/office/drawing/2017/model3d" xmlns:w16cid="http://schemas.microsoft.com/office/word/2016/wordml/cid" xmlns:cx1="http://schemas.microsoft.com/office/drawing/2015/9/8/chartex">
           <w:pict>
             <v:shape w14:anchorId="2074F399" id="Text Box 16" o:spid="_x0000_s1027" type="#_x0000_t202" style="position:absolute;margin-left:109pt;margin-top:7pt;width:411.4pt;height:40.45pt;z-index:251657216;visibility:visible;mso-wrap-style:square;mso-width-percent:0;mso-height-percent:0;mso-wrap-distance-left:9pt;mso-wrap-distance-top:0;mso-wrap-distance-right:9pt;mso-wrap-distance-bottom:0;mso-position-horizontal:absolute;mso-position-horizontal-relative:text;mso-position-vertical:absolute;mso-position-vertical-relative:text;mso-width-percent:0;mso-height-percent:0;mso-width-relative:page;mso-height-relative:page;v-text-anchor:top" o:gfxdata="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" filled="f" stroked="f">
               <v:textbox inset=".5mm,1.2mm,.5mm,.5mm">
@@ -10023,7 +10064,7 @@
           <wp:effectExtent l="0" t="0" r="0" b="5715"/>
           <wp:wrapSquare wrapText="bothSides"/>
           <wp:docPr id="1" name="Picture 1">
-            <a:hlinkClick xmlns:a="http://schemas.openxmlformats.org/drawingml/2006/main" r:id="rId22"/>
+            <a:hlinkClick xmlns:a="http://schemas.openxmlformats.org/drawingml/2006/main" r:id="rId2"/>
           </wp:docPr>
           <wp:cNvGraphicFramePr>
             <a:graphicFrameLocks xmlns:a="http://schemas.openxmlformats.org/drawingml/2006/main" noChangeAspect="1"/>
@@ -10033,7 +10074,7 @@
               <pic:pic xmlns:pic="http://schemas.openxmlformats.org/drawingml/2006/picture">
                 <pic:nvPicPr>
                   <pic:cNvPr id="1" name="Picture 1">
-                    <a:hlinkClick r:id="rId22"/>
+                    <a:hlinkClick r:id="rId2"/>
                   </pic:cNvPr>
                   <pic:cNvPicPr>
                     <a:picLocks noChangeAspect="1" noChangeArrowheads="1"/>
@@ -10145,7 +10186,7 @@
             </wp:anchor>
           </w:drawing>
         </mc:Choice>
-        <mc:Fallback xmlns:w16cid="http://schemas.microsoft.com/office/word/2016/wordml/cid" xmlns:am3d="http://schemas.microsoft.com/office/drawing/2017/model3d" xmlns:aink="http://schemas.microsoft.com/office/drawing/2016/ink" xmlns:cx8="http://schemas.microsoft.com/office/drawing/2016/5/14/chartex" xmlns:cx7="http://schemas.microsoft.com/office/drawing/2016/5/13/chartex" xmlns:cx6="http://schemas.microsoft.com/office/drawing/2016/5/12/chartex" xmlns:cx5="http://schemas.microsoft.com/office/drawing/2016/5/11/chartex" xmlns:cx4="http://schemas.microsoft.com/office/drawing/2016/5/10/chartex" xmlns:cx3="http://schemas.microsoft.com/office/drawing/2016/5/9/chartex" xmlns:cx2="http://schemas.microsoft.com/office/drawing/2015/10/21/chartex">
+        <mc:Fallback xmlns:cx2="http://schemas.microsoft.com/office/drawing/2015/10/21/chartex" xmlns:cx3="http://schemas.microsoft.com/office/drawing/2016/5/9/chartex" xmlns:cx4="http://schemas.microsoft.com/office/drawing/2016/5/10/chartex" xmlns:cx5="http://schemas.microsoft.com/office/drawing/2016/5/11/chartex" xmlns:cx6="http://schemas.microsoft.com/office/drawing/2016/5/12/chartex" xmlns:cx7="http://schemas.microsoft.com/office/drawing/2016/5/13/chartex" xmlns:cx8="http://schemas.microsoft.com/office/drawing/2016/5/14/chartex" xmlns:aink="http://schemas.microsoft.com/office/drawing/2016/ink" xmlns:am3d="http://schemas.microsoft.com/office/drawing/2017/model3d" xmlns:w16cid="http://schemas.microsoft.com/office/word/2016/wordml/cid" xmlns:cx1="http://schemas.microsoft.com/office/drawing/2015/9/8/chartex">
           <w:pict>
             <v:line w14:anchorId="60BE7D18" id="Straight Connector 19" o:spid="_x0000_s1026" style="position:absolute;flip:y;z-index:251622400;visibility:visible;mso-wrap-style:square;mso-width-percent:0;mso-height-percent:0;mso-wrap-distance-left:9pt;mso-wrap-distance-top:0;mso-wrap-distance-right:9pt;mso-wrap-distance-bottom:0;mso-position-horizontal:absolute;mso-position-horizontal-relative:text;mso-position-vertical:absolute;mso-position-vertical-relative:text;mso-width-percent:0;mso-height-percent:0;mso-width-relative:page;mso-height-relative:page" from="-.1pt,5.2pt" to="520.7pt,5.2pt" o:gfxdata="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" strokecolor="#974706 [1609]" strokeweight="1pt">
               <v:stroke endcap="round"/>
@@ -10252,7 +10293,7 @@
                               <w:sz w:val="18"/>
                               <w:szCs w:val="18"/>
                             </w:rPr>
-                            <w:t>2</w:t>
+                            <w:t>5</w:t>
                           </w:r>
                           <w:r>
                             <w:rPr>
@@ -10377,7 +10418,7 @@
                         <w:sz w:val="18"/>
                         <w:szCs w:val="18"/>
                       </w:rPr>
-                      <w:t>2</w:t>
+                      <w:t>5</w:t>
                     </w:r>
                     <w:r>
                       <w:rPr>
@@ -10442,7 +10483,7 @@
 </file>
 
 <file path=word/footnotes.xml><?xml version="1.0" encoding="utf-8"?>
-<w:footnotes xmlns:wpc="http://schemas.microsoft.com/office/word/2010/wordprocessingCanvas" xmlns:cx="http://schemas.microsoft.com/office/drawing/2014/chartex" xmlns:cx1="http://schemas.microsoft.com/office/drawing/2015/9/8/chartex" xmlns:mc="http://schemas.openxmlformats.org/markup-compatibility/2006" xmlns:o="urn:schemas-microsoft-com:office:office" xmlns:r="http://schemas.openxmlformats.org/officeDocument/2006/relationships" xmlns:m="http://schemas.openxmlformats.org/officeDocument/2006/math" xmlns:v="urn:schemas-microsoft-com:vml" xmlns:wp14="http://schemas.microsoft.com/office/word/2010/wordprocessingDrawing" xmlns:wp="http://schemas.openxmlformats.org/drawingml/2006/wordprocessingDrawing" xmlns:w10="urn:schemas-microsoft-com:office:word" xmlns:w="http://schemas.openxmlformats.org/wordprocessingml/2006/main" xmlns:w14="http://schemas.microsoft.com/office/word/2010/wordml" xmlns:w15="http://schemas.microsoft.com/office/word/2012/wordml" xmlns:w16se="http://schemas.microsoft.com/office/word/2015/wordml/symex" xmlns:wpg="http://schemas.microsoft.com/office/word/2010/wordprocessingGroup" xmlns:wpi="http://schemas.microsoft.com/office/word/2010/wordprocessingInk" xmlns:wne="http://schemas.microsoft.com/office/word/2006/wordml" xmlns:wps="http://schemas.microsoft.com/office/word/2010/wordprocessingShape" mc:Ignorable="w14 w15 w16se wp14">
+<w:footnotes xmlns:wpc="http://schemas.microsoft.com/office/word/2010/wordprocessingCanvas" xmlns:cx="http://schemas.microsoft.com/office/drawing/2014/chartex" xmlns:mc="http://schemas.openxmlformats.org/markup-compatibility/2006" xmlns:o="urn:schemas-microsoft-com:office:office" xmlns:r="http://schemas.openxmlformats.org/officeDocument/2006/relationships" xmlns:m="http://schemas.openxmlformats.org/officeDocument/2006/math" xmlns:v="urn:schemas-microsoft-com:vml" xmlns:wp14="http://schemas.microsoft.com/office/word/2010/wordprocessingDrawing" xmlns:wp="http://schemas.openxmlformats.org/drawingml/2006/wordprocessingDrawing" xmlns:w10="urn:schemas-microsoft-com:office:word" xmlns:w="http://schemas.openxmlformats.org/wordprocessingml/2006/main" xmlns:w14="http://schemas.microsoft.com/office/word/2010/wordml" xmlns:w15="http://schemas.microsoft.com/office/word/2012/wordml" xmlns:w16se="http://schemas.microsoft.com/office/word/2015/wordml/symex" xmlns:wpg="http://schemas.microsoft.com/office/word/2010/wordprocessingGroup" xmlns:wpi="http://schemas.microsoft.com/office/word/2010/wordprocessingInk" xmlns:wne="http://schemas.microsoft.com/office/word/2006/wordml" xmlns:wps="http://schemas.microsoft.com/office/word/2010/wordprocessingShape" mc:Ignorable="w14 w15 w16se wp14">
   <w:footnote w:type="separator" w:id="-1">
     <w:p>
       <w:pPr>
@@ -10467,7 +10508,7 @@
 </file>
 
 <file path=word/header1.xml><?xml version="1.0" encoding="utf-8"?>
-<w:hdr xmlns:wpc="http://schemas.microsoft.com/office/word/2010/wordprocessingCanvas" xmlns:cx="http://schemas.microsoft.com/office/drawing/2014/chartex" xmlns:cx1="http://schemas.microsoft.com/office/drawing/2015/9/8/chartex" xmlns:mc="http://schemas.openxmlformats.org/markup-compatibility/2006" xmlns:o="urn:schemas-microsoft-com:office:office" xmlns:r="http://schemas.openxmlformats.org/officeDocument/2006/relationships" xmlns:m="http://schemas.openxmlformats.org/officeDocument/2006/math" xmlns:v="urn:schemas-microsoft-com:vml" xmlns:wp14="http://schemas.microsoft.com/office/word/2010/wordprocessingDrawing" xmlns:wp="http://schemas.openxmlformats.org/drawingml/2006/wordprocessingDrawing" xmlns:w10="urn:schemas-microsoft-com:office:word" xmlns:w="http://schemas.openxmlformats.org/wordprocessingml/2006/main" xmlns:w14="http://schemas.microsoft.com/office/word/2010/wordml" xmlns:w15="http://schemas.microsoft.com/office/word/2012/wordml" xmlns:w16se="http://schemas.microsoft.com/office/word/2015/wordml/symex" xmlns:wpg="http://schemas.microsoft.com/office/word/2010/wordprocessingGroup" xmlns:wpi="http://schemas.microsoft.com/office/word/2010/wordprocessingInk" xmlns:wne="http://schemas.microsoft.com/office/word/2006/wordml" xmlns:wps="http://schemas.microsoft.com/office/word/2010/wordprocessingShape" mc:Ignorable="w14 w15 w16se wp14">
+<w:hdr xmlns:wpc="http://schemas.microsoft.com/office/word/2010/wordprocessingCanvas" xmlns:cx="http://schemas.microsoft.com/office/drawing/2014/chartex" xmlns:mc="http://schemas.openxmlformats.org/markup-compatibility/2006" xmlns:o="urn:schemas-microsoft-com:office:office" xmlns:r="http://schemas.openxmlformats.org/officeDocument/2006/relationships" xmlns:m="http://schemas.openxmlformats.org/officeDocument/2006/math" xmlns:v="urn:schemas-microsoft-com:vml" xmlns:wp14="http://schemas.microsoft.com/office/word/2010/wordprocessingDrawing" xmlns:wp="http://schemas.openxmlformats.org/drawingml/2006/wordprocessingDrawing" xmlns:w10="urn:schemas-microsoft-com:office:word" xmlns:w="http://schemas.openxmlformats.org/wordprocessingml/2006/main" xmlns:w14="http://schemas.microsoft.com/office/word/2010/wordml" xmlns:w15="http://schemas.microsoft.com/office/word/2012/wordml" xmlns:w16se="http://schemas.microsoft.com/office/word/2015/wordml/symex" xmlns:wpg="http://schemas.microsoft.com/office/word/2010/wordprocessingGroup" xmlns:wpi="http://schemas.microsoft.com/office/word/2010/wordprocessingInk" xmlns:wne="http://schemas.microsoft.com/office/word/2006/wordml" xmlns:wps="http://schemas.microsoft.com/office/word/2010/wordprocessingShape" mc:Ignorable="w14 w15 w16se wp14">
   <w:p>
     <w:pPr>
       <w:pStyle w:val="Header"/>
@@ -10478,7 +10519,7 @@
 </file>
 
 <file path=word/numbering.xml><?xml version="1.0" encoding="utf-8"?>
-<w:numbering xmlns:wpc="http://schemas.microsoft.com/office/word/2010/wordprocessingCanvas" xmlns:cx="http://schemas.microsoft.com/office/drawing/2014/chartex" xmlns:cx1="http://schemas.microsoft.com/office/drawing/2015/9/8/chartex" xmlns:mc="http://schemas.openxmlformats.org/markup-compatibility/2006" xmlns:o="urn:schemas-microsoft-com:office:office" xmlns:r="http://schemas.openxmlformats.org/officeDocument/2006/relationships" xmlns:m="http://schemas.openxmlformats.org/officeDocument/2006/math" xmlns:v="urn:schemas-microsoft-com:vml" xmlns:wp14="http://schemas.microsoft.com/office/word/2010/wordprocessingDrawing" xmlns:wp="http://schemas.openxmlformats.org/drawingml/2006/wordprocessingDrawing" xmlns:w10="urn:schemas-microsoft-com:office:word" xmlns:w="http://schemas.openxmlformats.org/wordprocessingml/2006/main" xmlns:w14="http://schemas.microsoft.com/office/word/2010/wordml" xmlns:w15="http://schemas.microsoft.com/office/word/2012/wordml" xmlns:w16se="http://schemas.microsoft.com/office/word/2015/wordml/symex" xmlns:wpg="http://schemas.microsoft.com/office/word/2010/wordprocessingGroup" xmlns:wpi="http://schemas.microsoft.com/office/word/2010/wordprocessingInk" xmlns:wne="http://schemas.microsoft.com/office/word/2006/wordml" xmlns:wps="http://schemas.microsoft.com/office/word/2010/wordprocessingShape" mc:Ignorable="w14 w15 w16se wp14">
+<w:numbering xmlns:wpc="http://schemas.microsoft.com/office/word/2010/wordprocessingCanvas" xmlns:cx="http://schemas.microsoft.com/office/drawing/2014/chartex" xmlns:mc="http://schemas.openxmlformats.org/markup-compatibility/2006" xmlns:o="urn:schemas-microsoft-com:office:office" xmlns:r="http://schemas.openxmlformats.org/officeDocument/2006/relationships" xmlns:m="http://schemas.openxmlformats.org/officeDocument/2006/math" xmlns:v="urn:schemas-microsoft-com:vml" xmlns:wp14="http://schemas.microsoft.com/office/word/2010/wordprocessingDrawing" xmlns:wp="http://schemas.openxmlformats.org/drawingml/2006/wordprocessingDrawing" xmlns:w10="urn:schemas-microsoft-com:office:word" xmlns:w="http://schemas.openxmlformats.org/wordprocessingml/2006/main" xmlns:w14="http://schemas.microsoft.com/office/word/2010/wordml" xmlns:w15="http://schemas.microsoft.com/office/word/2012/wordml" xmlns:w16se="http://schemas.microsoft.com/office/word/2015/wordml/symex" xmlns:wpg="http://schemas.microsoft.com/office/word/2010/wordprocessingGroup" xmlns:wpi="http://schemas.microsoft.com/office/word/2010/wordprocessingInk" xmlns:wne="http://schemas.microsoft.com/office/word/2006/wordml" xmlns:wps="http://schemas.microsoft.com/office/word/2010/wordprocessingShape" mc:Ignorable="w14 w15 w16se wp14">
   <w:abstractNum w:abstractNumId="0" w15:restartNumberingAfterBreak="0">
     <w:nsid w:val="0B41760D"/>
     <w:multiLevelType w:val="hybridMultilevel"/>
@@ -13060,6 +13101,15 @@
 </file>
 
 <file path=customXml/item1.xml><?xml version="1.0" encoding="utf-8"?>
+<?mso-contentType ?>
+<FormTemplates xmlns="http://schemas.microsoft.com/sharepoint/v3/contenttype/forms">
+  <Display>DocumentLibraryForm</Display>
+  <Edit>DocumentLibraryForm</Edit>
+  <New>DocumentLibraryForm</New>
+</FormTemplates>
+</file>
+
+<file path=customXml/item2.xml><?xml version="1.0" encoding="utf-8"?>
 <ct:contentTypeSchema xmlns:ct="http://schemas.microsoft.com/office/2006/metadata/contentType" xmlns:ma="http://schemas.microsoft.com/office/2006/metadata/properties/metaAttributes" ct:_="" ma:_="" ma:contentTypeName="Document" ma:contentTypeID="0x010100B6C18B0EB80FEC43B96FC4929E3ACDFF" ma:contentTypeVersion="0" ma:contentTypeDescription="Create a new document." ma:contentTypeScope="" ma:versionID="f204148d70153a85717fefcf945dd6d1">
   <xsd:schema xmlns:xsd="http://www.w3.org/2001/XMLSchema" xmlns:xs="http://www.w3.org/2001/XMLSchema" xmlns:p="http://schemas.microsoft.com/office/2006/metadata/properties" targetNamespace="http://schemas.microsoft.com/office/2006/metadata/properties" ma:root="true" ma:fieldsID="0967b7be50301903c78f9c39c6fd9af8">
     <xsd:element name="properties">
@@ -13173,15 +13223,6 @@
 </ct:contentTypeSchema>
 </file>
 
-<file path=customXml/item2.xml><?xml version="1.0" encoding="utf-8"?>
-<?mso-contentType ?>
-<FormTemplates xmlns="http://schemas.microsoft.com/sharepoint/v3/contenttype/forms">
-  <Display>DocumentLibraryForm</Display>
-  <Edit>DocumentLibraryForm</Edit>
-  <New>DocumentLibraryForm</New>
-</FormTemplates>
-</file>
-
 <file path=customXml/item3.xml><?xml version="1.0" encoding="utf-8"?>
 <p:properties xmlns:p="http://schemas.microsoft.com/office/2006/metadata/properties" xmlns:xsi="http://www.w3.org/2001/XMLSchema-instance" xmlns:pc="http://schemas.microsoft.com/office/infopath/2007/PartnerControls">
   <documentManagement/>
@@ -13193,6 +13234,14 @@
 </file>
 
 <file path=customXml/itemProps1.xml><?xml version="1.0" encoding="utf-8"?>
+<ds:datastoreItem xmlns:ds="http://schemas.openxmlformats.org/officeDocument/2006/customXml" ds:itemID="{ABF6E877-42D5-49BF-ABBD-36D5F3F486D6}">
+  <ds:schemaRefs>
+    <ds:schemaRef ds:uri="http://schemas.microsoft.com/sharepoint/v3/contenttype/forms"/>
+  </ds:schemaRefs>
+</ds:datastoreItem>
+</file>
+
+<file path=customXml/itemProps2.xml><?xml version="1.0" encoding="utf-8"?>
 <ds:datastoreItem xmlns:ds="http://schemas.openxmlformats.org/officeDocument/2006/customXml" ds:itemID="{2AAB4298-9DBF-4559-A385-52127390FCD4}">
   <ds:schemaRefs>
     <ds:schemaRef ds:uri="http://schemas.microsoft.com/office/2006/metadata/contentType"/>
@@ -13208,14 +13257,6 @@
 </ds:datastoreItem>
 </file>
 
-<file path=customXml/itemProps2.xml><?xml version="1.0" encoding="utf-8"?>
-<ds:datastoreItem xmlns:ds="http://schemas.openxmlformats.org/officeDocument/2006/customXml" ds:itemID="{ABF6E877-42D5-49BF-ABBD-36D5F3F486D6}">
-  <ds:schemaRefs>
-    <ds:schemaRef ds:uri="http://schemas.microsoft.com/sharepoint/v3/contenttype/forms"/>
-  </ds:schemaRefs>
-</ds:datastoreItem>
-</file>
-
 <file path=customXml/itemProps3.xml><?xml version="1.0" encoding="utf-8"?>
 <ds:datastoreItem xmlns:ds="http://schemas.openxmlformats.org/officeDocument/2006/customXml" ds:itemID="{642AD100-1791-43AC-8FB0-4D3F7DB735D5}">
   <ds:schemaRefs>
@@ -13226,7 +13267,7 @@
 </file>
 
 <file path=customXml/itemProps4.xml><?xml version="1.0" encoding="utf-8"?>
-<ds:datastoreItem xmlns:ds="http://schemas.openxmlformats.org/officeDocument/2006/customXml" ds:itemID="{3BA1BA7A-871B-447B-8FEA-64BB030DC3BA}">
+<ds:datastoreItem xmlns:ds="http://schemas.openxmlformats.org/officeDocument/2006/customXml" ds:itemID="{5D451DDE-2983-4F5A-8D46-04501FD8DBD1}">
   <ds:schemaRefs>
     <ds:schemaRef ds:uri="http://schemas.openxmlformats.org/officeDocument/2006/bibliography"/>
   </ds:schemaRefs>

</xml_diff>